<commit_message>
Creates a new radiobutton to select a node to move; creates a list view double click method to select the new paren;  creates the code for renamins the node to move and all of its children; updates the new parent's number of children  and its child indicator if necessare and saves the new parent and all of the moved nodes with their revised  node level names
</commit_message>
<xml_diff>
--- a/Logic/Logic for moving a branch.docx
+++ b/Logic/Logic for moving a branch.docx
@@ -4,26 +4,16 @@
   <w:body>
     <w:p>
       <w:r>
-        <w:t xml:space="preserve">Logic for moving a </w:t>
-      </w:r>
-      <w:proofErr w:type="gramStart"/>
-      <w:r>
-        <w:t>branch</w:t>
-      </w:r>
-      <w:proofErr w:type="gramEnd"/>
+        <w:t>Logic for moving a branch</w:t>
+      </w:r>
     </w:p>
     <w:p>
       <w:r>
         <w:t>Task</w:t>
       </w:r>
       <w:r>
-        <w:t xml:space="preserve"> moving the </w:t>
-      </w:r>
-      <w:proofErr w:type="gramStart"/>
-      <w:r>
-        <w:t>branch</w:t>
-      </w:r>
-      <w:proofErr w:type="gramEnd"/>
+        <w:t xml:space="preserve"> moving the branch</w:t>
+      </w:r>
     </w:p>
     <w:p>
       <w:pPr>
@@ -34,13 +24,11 @@
         </w:numPr>
       </w:pPr>
       <w:r>
-        <w:t xml:space="preserve">Identify the branch to be </w:t>
-      </w:r>
-      <w:proofErr w:type="gramStart"/>
-      <w:r>
-        <w:t>moved</w:t>
-      </w:r>
-      <w:proofErr w:type="gramEnd"/>
+        <w:t>*</w:t>
+      </w:r>
+      <w:r>
+        <w:t>Identify the branch to be moved</w:t>
+      </w:r>
     </w:p>
     <w:p>
       <w:pPr>
@@ -51,13 +39,71 @@
         </w:numPr>
       </w:pPr>
       <w:r>
-        <w:t xml:space="preserve">Identify the new </w:t>
-      </w:r>
-      <w:proofErr w:type="gramStart"/>
-      <w:r>
-        <w:t>parent</w:t>
-      </w:r>
-      <w:proofErr w:type="gramEnd"/>
+        <w:t>Identify the new parent</w:t>
+      </w:r>
+    </w:p>
+    <w:p>
+      <w:pPr>
+        <w:pStyle w:val="ListParagraph"/>
+        <w:numPr>
+          <w:ilvl w:val="1"/>
+          <w:numId w:val="1"/>
+        </w:numPr>
+      </w:pPr>
+      <w:r>
+        <w:t>Show message to select the new parent</w:t>
+      </w:r>
+    </w:p>
+    <w:p>
+      <w:pPr>
+        <w:pStyle w:val="ListParagraph"/>
+        <w:numPr>
+          <w:ilvl w:val="1"/>
+          <w:numId w:val="1"/>
+        </w:numPr>
+      </w:pPr>
+      <w:r>
+        <w:t>set</w:t>
+      </w:r>
+      <w:r>
+        <w:t xml:space="preserve"> bool NodeIsMoving to true</w:t>
+      </w:r>
+    </w:p>
+    <w:p>
+      <w:pPr>
+        <w:pStyle w:val="ListParagraph"/>
+        <w:numPr>
+          <w:ilvl w:val="1"/>
+          <w:numId w:val="1"/>
+        </w:numPr>
+      </w:pPr>
+      <w:r>
+        <w:t xml:space="preserve">when a new node is selected and </w:t>
+      </w:r>
+      <w:r>
+        <w:t>NodeIsMoving to true</w:t>
+      </w:r>
+      <w:r>
+        <w:t>, designate that node as the NewParentNode</w:t>
+      </w:r>
+    </w:p>
+    <w:p>
+      <w:pPr>
+        <w:pStyle w:val="ListParagraph"/>
+        <w:numPr>
+          <w:ilvl w:val="1"/>
+          <w:numId w:val="1"/>
+        </w:numPr>
+      </w:pPr>
+      <w:r>
+        <w:t>Get its NLN and NOC</w:t>
+      </w:r>
+    </w:p>
+    <w:p>
+      <w:pPr>
+        <w:pStyle w:val="ListParagraph"/>
+        <w:ind w:left="1440"/>
+      </w:pPr>
     </w:p>
     <w:p>
       <w:pPr>
@@ -68,21 +114,8 @@
         </w:numPr>
       </w:pPr>
       <w:r>
-        <w:t xml:space="preserve">change the </w:t>
-      </w:r>
-      <w:proofErr w:type="spellStart"/>
-      <w:r>
-        <w:t>NodeNameLevel</w:t>
-      </w:r>
-      <w:proofErr w:type="spellEnd"/>
-      <w:r>
-        <w:t xml:space="preserve"> for the moved branch and its children based on the NLN of the new </w:t>
-      </w:r>
-      <w:proofErr w:type="gramStart"/>
-      <w:r>
-        <w:t>parent</w:t>
-      </w:r>
-      <w:proofErr w:type="gramEnd"/>
+        <w:t>change the NodeNameLevel for the moved branch and its children based on the NLN of the new parent</w:t>
+      </w:r>
     </w:p>
     <w:p>
       <w:pPr>
@@ -108,13 +141,8 @@
         </w:numPr>
       </w:pPr>
       <w:r>
-        <w:t xml:space="preserve">No because this would create naming conflicts with any of its other </w:t>
-      </w:r>
-      <w:proofErr w:type="gramStart"/>
-      <w:r>
-        <w:t>children</w:t>
-      </w:r>
-      <w:proofErr w:type="gramEnd"/>
+        <w:t>No because this would create naming conflicts with any of its other children</w:t>
+      </w:r>
     </w:p>
     <w:p>
       <w:pPr>
@@ -128,23 +156,7 @@
         <w:t xml:space="preserve">QUESTION: </w:t>
       </w:r>
       <w:r>
-        <w:t xml:space="preserve">Is the </w:t>
-      </w:r>
-      <w:proofErr w:type="spellStart"/>
-      <w:r>
-        <w:t>OldParent’s</w:t>
-      </w:r>
-      <w:proofErr w:type="spellEnd"/>
-      <w:r>
-        <w:t xml:space="preserve"> NOC ever </w:t>
-      </w:r>
-      <w:proofErr w:type="gramStart"/>
-      <w:r>
-        <w:t>compared  with</w:t>
-      </w:r>
-      <w:proofErr w:type="gramEnd"/>
-      <w:r>
-        <w:t xml:space="preserve"> the actual number of children?</w:t>
+        <w:t>Is the OldParent’s NOC ever compared  with the actual number of children?</w:t>
       </w:r>
       <w:r>
         <w:t xml:space="preserve"> Apparently not</w:t>
@@ -159,15 +171,7 @@
         </w:numPr>
       </w:pPr>
       <w:r>
-        <w:t xml:space="preserve">Thus it appears that the node (and its children) </w:t>
-      </w:r>
-      <w:proofErr w:type="gramStart"/>
-      <w:r>
-        <w:t>can  be</w:t>
-      </w:r>
-      <w:proofErr w:type="gramEnd"/>
-      <w:r>
-        <w:t xml:space="preserve"> renamed, the old Parent’s NOC left unchanged and things should work</w:t>
+        <w:t>Thus it appears that the node (and its children) can  be renamed, the old Parent’s NOC left unchanged and things should work</w:t>
       </w:r>
     </w:p>
     <w:p>
@@ -181,13 +185,8 @@
         <w:ind w:left="0"/>
       </w:pPr>
       <w:r>
-        <w:t xml:space="preserve">Task Renaming the node and its </w:t>
-      </w:r>
-      <w:proofErr w:type="gramStart"/>
-      <w:r>
-        <w:t>children</w:t>
-      </w:r>
-      <w:proofErr w:type="gramEnd"/>
+        <w:t>Task Renaming the node and its children</w:t>
+      </w:r>
     </w:p>
     <w:p>
       <w:pPr>
@@ -243,13 +242,8 @@
         <w:t>Search for all nodes beginning with ONLN and replace that portion of the name with the NNLN</w:t>
       </w:r>
       <w:r>
-        <w:t xml:space="preserve">, retaining any trailing characters to indicate the children’s position in the new node’ </w:t>
-      </w:r>
-      <w:proofErr w:type="gramStart"/>
-      <w:r>
-        <w:t>hierarchy</w:t>
-      </w:r>
-      <w:proofErr w:type="gramEnd"/>
+        <w:t>, retaining any trailing characters to indicate the children’s position in the new node’ hierarchy</w:t>
+      </w:r>
     </w:p>
     <w:p>
       <w:pPr>

</xml_diff>